<commit_message>
adding additional last touches to report
</commit_message>
<xml_diff>
--- a/Report.docx
+++ b/Report.docx
@@ -49,28 +49,28 @@
         <w:rPr>
           <w:lang w:val="en-US"/>
         </w:rPr>
-        <w:t>This programming assignment focuses on building different types of solvers for finding the solutions to ordinary differential equations (ODEs). Three methods (Forward Euler, standard Runge-</w:t>
+        <w:t xml:space="preserve">This programming assignment focuses on building different types of solvers for finding the solutions to ordinary differential equations (ODEs). Three methods (Forward Euler, standard </w:t>
       </w:r>
       <w:proofErr w:type="spellStart"/>
       <w:r>
         <w:rPr>
           <w:lang w:val="en-US"/>
         </w:rPr>
-        <w:t>Kutta</w:t>
+        <w:t>Runge-Kutta</w:t>
       </w:r>
       <w:proofErr w:type="spellEnd"/>
       <w:r>
         <w:rPr>
           <w:lang w:val="en-US"/>
         </w:rPr>
-        <w:t xml:space="preserve"> 34 (RK34) and time-adaptive Runge-</w:t>
+        <w:t xml:space="preserve"> 34 (RK34) and time-adaptive </w:t>
       </w:r>
       <w:proofErr w:type="spellStart"/>
       <w:r>
         <w:rPr>
           <w:lang w:val="en-US"/>
         </w:rPr>
-        <w:t>Kutta</w:t>
+        <w:t>Runge-Kutta</w:t>
       </w:r>
       <w:proofErr w:type="spellEnd"/>
       <w:r>
@@ -294,49 +294,352 @@
         <w:rPr>
           <w:lang w:val="en-US"/>
         </w:rPr>
-        <w:t xml:space="preserve">. Future users will be able to use the solvers for any custom defined system </w:t>
+        <w:t xml:space="preserve">. Future users will be able to use the solvers for any custom defined system as long as </w:t>
+      </w:r>
+      <w:r>
+        <w:rPr>
+          <w:lang w:val="en-US"/>
+        </w:rPr>
+        <w:t>it follows the given function signature.</w:t>
+      </w:r>
+    </w:p>
+    <w:p>
+      <w:pPr>
+        <w:rPr>
+          <w:lang w:val="en-US"/>
+        </w:rPr>
+      </w:pPr>
+      <w:r>
+        <w:rPr>
+          <w:lang w:val="en-US"/>
+        </w:rPr>
+        <w:t xml:space="preserve">Furthermore, instead of running a different function call for each type of solver, we created a “parent” </w:t>
+      </w:r>
+      <w:r>
+        <w:rPr>
+          <w:lang w:val="en-US"/>
+        </w:rPr>
+        <w:t>ODE Solver</w:t>
+      </w:r>
+      <w:r>
+        <w:rPr>
+          <w:lang w:val="en-US"/>
+        </w:rPr>
+        <w:t xml:space="preserve"> function that allows the user to pass in the type of solver and the function </w:t>
+      </w:r>
+      <w:r>
+        <w:rPr>
+          <w:lang w:val="en-US"/>
+        </w:rPr>
+        <w:lastRenderedPageBreak/>
+        <w:t>to be solv</w:t>
+      </w:r>
+      <w:r>
+        <w:rPr>
+          <w:lang w:val="en-US"/>
+        </w:rPr>
+        <w:t>ed as parameters. For example, when considering the simple RC circuit, and wanting to solve this system’s ODE using the Forward Euler method, the function would look like:</w:t>
+      </w:r>
+    </w:p>
+    <w:p>
+      <w:pPr>
+        <w:jc w:val="center"/>
+        <w:rPr>
+          <w:rFonts w:ascii="Courier New" w:hAnsi="Courier New" w:cs="Courier New"/>
+          <w:sz w:val="20"/>
+          <w:lang w:val="en-US"/>
+        </w:rPr>
+      </w:pPr>
+      <w:proofErr w:type="spellStart"/>
+      <w:r>
+        <w:rPr>
+          <w:rFonts w:ascii="Courier New" w:hAnsi="Courier New" w:cs="Courier New"/>
+          <w:sz w:val="20"/>
+          <w:lang w:val="en-US"/>
+        </w:rPr>
+        <w:t>ODE_</w:t>
       </w:r>
       <w:proofErr w:type="gramStart"/>
       <w:r>
         <w:rPr>
-          <w:lang w:val="en-US"/>
-        </w:rPr>
-        <w:t>as long as</w:t>
-      </w:r>
+          <w:rFonts w:ascii="Courier New" w:hAnsi="Courier New" w:cs="Courier New"/>
+          <w:sz w:val="20"/>
+          <w:lang w:val="en-US"/>
+        </w:rPr>
+        <w:t>Solver</w:t>
+      </w:r>
+      <w:proofErr w:type="spellEnd"/>
+      <w:r>
+        <w:rPr>
+          <w:rFonts w:ascii="Courier New" w:hAnsi="Courier New" w:cs="Courier New"/>
+          <w:sz w:val="20"/>
+          <w:lang w:val="en-US"/>
+        </w:rPr>
+        <w:t>(</w:t>
+      </w:r>
+      <w:proofErr w:type="spellStart"/>
       <w:proofErr w:type="gramEnd"/>
       <w:r>
         <w:rPr>
-          <w:lang w:val="en-US"/>
-        </w:rPr>
-        <w:t xml:space="preserve"> </w:t>
-      </w:r>
-      <w:r>
-        <w:rPr>
-          <w:lang w:val="en-US"/>
-        </w:rPr>
-        <w:t>it follows the given function signature.</w:t>
-      </w:r>
-    </w:p>
-    <w:p>
-      <w:pPr>
-        <w:rPr>
-          <w:lang w:val="en-US"/>
-        </w:rPr>
-      </w:pPr>
-      <w:r>
-        <w:rPr>
-          <w:lang w:val="en-US"/>
-        </w:rPr>
-        <w:t xml:space="preserve">Furthermore, instead of running a different function call for each type of solver, we created a “parent” phi function that allows the user to pass in the type of solver and the function to be solved as parameters. For example, </w:t>
+          <w:rFonts w:ascii="Courier New" w:hAnsi="Courier New" w:cs="Courier New"/>
+          <w:sz w:val="20"/>
+          <w:lang w:val="en-US"/>
+        </w:rPr>
+        <w:t>simpleCircuit</w:t>
+      </w:r>
+      <w:proofErr w:type="spellEnd"/>
+      <w:r>
+        <w:rPr>
+          <w:rFonts w:ascii="Courier New" w:hAnsi="Courier New" w:cs="Courier New"/>
+          <w:sz w:val="20"/>
+          <w:lang w:val="en-US"/>
+        </w:rPr>
+        <w:t>, slope</w:t>
+      </w:r>
+      <w:r>
+        <w:rPr>
+          <w:rFonts w:ascii="Courier New" w:hAnsi="Courier New" w:cs="Courier New"/>
+          <w:sz w:val="20"/>
+          <w:lang w:val="en-US"/>
+        </w:rPr>
+        <w:t xml:space="preserve">, </w:t>
+      </w:r>
+      <w:proofErr w:type="spellStart"/>
+      <w:r>
+        <w:rPr>
+          <w:rFonts w:ascii="Courier New" w:hAnsi="Courier New" w:cs="Courier New"/>
+          <w:sz w:val="20"/>
+          <w:lang w:val="en-US"/>
+        </w:rPr>
+        <w:t>current_values</w:t>
+      </w:r>
+      <w:proofErr w:type="spellEnd"/>
+      <w:r>
+        <w:rPr>
+          <w:rFonts w:ascii="Courier New" w:hAnsi="Courier New" w:cs="Courier New"/>
+          <w:sz w:val="20"/>
+          <w:lang w:val="en-US"/>
+        </w:rPr>
+        <w:t xml:space="preserve"> , time , march)</w:t>
+      </w:r>
+    </w:p>
+    <w:p>
+      <w:pPr>
+        <w:rPr>
+          <w:lang w:val="en-US"/>
+        </w:rPr>
+      </w:pPr>
+      <w:r>
+        <w:rPr>
+          <w:lang w:val="en-US"/>
+        </w:rPr>
+        <w:t xml:space="preserve">and the </w:t>
+      </w:r>
+      <w:proofErr w:type="spellStart"/>
+      <w:r>
+        <w:rPr>
+          <w:rFonts w:ascii="Courier New" w:hAnsi="Courier New" w:cs="Courier New"/>
+          <w:sz w:val="20"/>
+          <w:szCs w:val="20"/>
+          <w:lang w:val="en-US"/>
+        </w:rPr>
+        <w:t>simpleC</w:t>
+      </w:r>
+      <w:r>
+        <w:rPr>
+          <w:rFonts w:ascii="Courier New" w:hAnsi="Courier New" w:cs="Courier New"/>
+          <w:sz w:val="20"/>
+          <w:szCs w:val="20"/>
+          <w:lang w:val="en-US"/>
+        </w:rPr>
+        <w:t>ircuit</w:t>
+      </w:r>
+      <w:proofErr w:type="spellEnd"/>
+      <w:r>
+        <w:rPr>
+          <w:lang w:val="en-US"/>
+        </w:rPr>
+        <w:t xml:space="preserve"> function pointer would be defined as such:</w:t>
+      </w:r>
+    </w:p>
+    <w:p>
+      <w:pPr>
+        <w:jc w:val="center"/>
+        <w:rPr>
+          <w:rFonts w:ascii="Courier New" w:hAnsi="Courier New" w:cs="Courier New"/>
+          <w:sz w:val="20"/>
+          <w:lang w:val="en-US"/>
+        </w:rPr>
+      </w:pPr>
+      <w:r>
+        <w:rPr>
+          <w:rFonts w:ascii="Courier New" w:hAnsi="Courier New" w:cs="Courier New"/>
+          <w:sz w:val="20"/>
+          <w:lang w:val="en-US"/>
+        </w:rPr>
+        <w:t>(*</w:t>
+      </w:r>
+      <w:proofErr w:type="spellStart"/>
+      <w:proofErr w:type="gramStart"/>
+      <w:r>
+        <w:rPr>
+          <w:rFonts w:ascii="Courier New" w:hAnsi="Courier New" w:cs="Courier New"/>
+          <w:sz w:val="20"/>
+          <w:lang w:val="en-US"/>
+        </w:rPr>
+        <w:t>simpleCircuit</w:t>
+      </w:r>
+      <w:proofErr w:type="spellEnd"/>
+      <w:r>
+        <w:rPr>
+          <w:rFonts w:ascii="Courier New" w:hAnsi="Courier New" w:cs="Courier New"/>
+          <w:sz w:val="20"/>
+          <w:lang w:val="en-US"/>
+        </w:rPr>
+        <w:t>)</w:t>
+      </w:r>
+      <w:r>
+        <w:rPr>
+          <w:rFonts w:ascii="Courier New" w:hAnsi="Courier New" w:cs="Courier New"/>
+          <w:sz w:val="20"/>
+          <w:lang w:val="en-US"/>
+        </w:rPr>
+        <w:t>(</w:t>
+      </w:r>
+      <w:proofErr w:type="gramEnd"/>
+      <w:r>
+        <w:rPr>
+          <w:rFonts w:ascii="Courier New" w:hAnsi="Courier New" w:cs="Courier New"/>
+          <w:sz w:val="20"/>
+          <w:lang w:val="en-US"/>
+        </w:rPr>
+        <w:t>vector*</w:t>
+      </w:r>
+      <w:r>
+        <w:rPr>
+          <w:rFonts w:ascii="Courier New" w:hAnsi="Courier New" w:cs="Courier New"/>
+          <w:sz w:val="20"/>
+          <w:lang w:val="en-US"/>
+        </w:rPr>
+        <w:t xml:space="preserve">, </w:t>
+      </w:r>
+      <w:r>
+        <w:rPr>
+          <w:rFonts w:ascii="Courier New" w:hAnsi="Courier New" w:cs="Courier New"/>
+          <w:sz w:val="20"/>
+          <w:lang w:val="en-US"/>
+        </w:rPr>
+        <w:t>vector*</w:t>
+      </w:r>
+      <w:r>
+        <w:rPr>
+          <w:rFonts w:ascii="Courier New" w:hAnsi="Courier New" w:cs="Courier New"/>
+          <w:sz w:val="20"/>
+          <w:lang w:val="en-US"/>
+        </w:rPr>
+        <w:t xml:space="preserve">, </w:t>
+      </w:r>
+      <w:r>
+        <w:rPr>
+          <w:rFonts w:ascii="Courier New" w:hAnsi="Courier New" w:cs="Courier New"/>
+          <w:sz w:val="20"/>
+          <w:lang w:val="en-US"/>
+        </w:rPr>
+        <w:t>double</w:t>
+      </w:r>
+      <w:r>
+        <w:rPr>
+          <w:rFonts w:ascii="Courier New" w:hAnsi="Courier New" w:cs="Courier New"/>
+          <w:sz w:val="20"/>
+          <w:lang w:val="en-US"/>
+        </w:rPr>
+        <w:t xml:space="preserve"> , </w:t>
+      </w:r>
+      <w:r>
+        <w:rPr>
+          <w:rFonts w:ascii="Courier New" w:hAnsi="Courier New" w:cs="Courier New"/>
+          <w:sz w:val="20"/>
+          <w:lang w:val="en-US"/>
+        </w:rPr>
+        <w:t>double</w:t>
+      </w:r>
+      <w:r>
+        <w:rPr>
+          <w:rFonts w:ascii="Courier New" w:hAnsi="Courier New" w:cs="Courier New"/>
+          <w:sz w:val="20"/>
+          <w:lang w:val="en-US"/>
+        </w:rPr>
+        <w:t>)</w:t>
+      </w:r>
+      <w:r>
+        <w:rPr>
+          <w:rFonts w:ascii="Courier New" w:hAnsi="Courier New" w:cs="Courier New"/>
+          <w:sz w:val="20"/>
+          <w:lang w:val="en-US"/>
+        </w:rPr>
+        <w:t xml:space="preserve"> = </w:t>
+      </w:r>
+      <w:proofErr w:type="spellStart"/>
+      <w:r>
+        <w:rPr>
+          <w:rFonts w:ascii="Courier New" w:hAnsi="Courier New" w:cs="Courier New"/>
+          <w:sz w:val="20"/>
+          <w:lang w:val="en-US"/>
+        </w:rPr>
+        <w:t>simple_RC_circuit</w:t>
+      </w:r>
+      <w:proofErr w:type="spellEnd"/>
+    </w:p>
+    <w:p>
+      <w:pPr>
+        <w:rPr>
+          <w:rFonts w:cs="Courier New"/>
+          <w:szCs w:val="24"/>
+          <w:lang w:val="en-US"/>
+        </w:rPr>
+      </w:pPr>
+      <w:r>
+        <w:rPr>
+          <w:rFonts w:cs="Courier New"/>
+          <w:szCs w:val="24"/>
+          <w:lang w:val="en-US"/>
+        </w:rPr>
+        <w:t xml:space="preserve">where </w:t>
+      </w:r>
+      <w:proofErr w:type="spellStart"/>
+      <w:r>
+        <w:rPr>
+          <w:rFonts w:ascii="Courier New" w:hAnsi="Courier New" w:cs="Courier New"/>
+          <w:sz w:val="20"/>
+          <w:lang w:val="en-US"/>
+        </w:rPr>
+        <w:t>simple_RC_circuit</w:t>
+      </w:r>
+      <w:proofErr w:type="spellEnd"/>
+      <w:r>
+        <w:rPr>
+          <w:rFonts w:cs="Courier New"/>
+          <w:szCs w:val="24"/>
+          <w:lang w:val="en-US"/>
+        </w:rPr>
+        <w:t xml:space="preserve"> would be the originally defined function which takes in the same type of variables as given in the function pointer definition.</w:t>
       </w:r>
       <w:bookmarkStart w:id="0" w:name="_GoBack"/>
       <w:bookmarkEnd w:id="0"/>
-      <w:r>
-        <w:rPr>
-          <w:lang w:val="en-US"/>
-        </w:rPr>
-        <w:t xml:space="preserve"> </w:t>
-      </w:r>
+    </w:p>
+    <w:p>
+      <w:pPr>
+        <w:rPr>
+          <w:lang w:val="en-US"/>
+        </w:rPr>
+      </w:pPr>
+    </w:p>
+    <w:p>
+      <w:pPr>
+        <w:rPr>
+          <w:lang w:val="en-US"/>
+        </w:rPr>
+      </w:pPr>
     </w:p>
     <w:sectPr>
       <w:pgSz w:w="11906" w:h="16838"/>

</xml_diff>

<commit_message>
adding formatting to the Report
</commit_message>
<xml_diff>
--- a/Report.docx
+++ b/Report.docx
@@ -513,23 +513,7 @@
           <w:sz w:val="20"/>
           <w:lang w:val="en-US"/>
         </w:rPr>
-        <w:t>vector*</w:t>
-      </w:r>
-      <w:r>
-        <w:rPr>
-          <w:rFonts w:ascii="Courier New" w:hAnsi="Courier New" w:cs="Courier New"/>
-          <w:sz w:val="20"/>
-          <w:lang w:val="en-US"/>
-        </w:rPr>
-        <w:t xml:space="preserve">, </w:t>
-      </w:r>
-      <w:r>
-        <w:rPr>
-          <w:rFonts w:ascii="Courier New" w:hAnsi="Courier New" w:cs="Courier New"/>
-          <w:sz w:val="20"/>
-          <w:lang w:val="en-US"/>
-        </w:rPr>
-        <w:t>vector*</w:t>
+        <w:t>vector*, vector*</w:t>
       </w:r>
       <w:r>
         <w:rPr>
@@ -624,8 +608,6 @@
         </w:rPr>
         <w:t xml:space="preserve"> would be the originally defined function which takes in the same type of variables as given in the function pointer definition.</w:t>
       </w:r>
-      <w:bookmarkStart w:id="0" w:name="_GoBack"/>
-      <w:bookmarkEnd w:id="0"/>
     </w:p>
     <w:p>
       <w:pPr>
@@ -642,6 +624,12 @@
       </w:pPr>
     </w:p>
     <w:sectPr>
+      <w:headerReference w:type="even" r:id="rId7"/>
+      <w:headerReference w:type="default" r:id="rId8"/>
+      <w:footerReference w:type="even" r:id="rId9"/>
+      <w:footerReference w:type="default" r:id="rId10"/>
+      <w:headerReference w:type="first" r:id="rId11"/>
+      <w:footerReference w:type="first" r:id="rId12"/>
       <w:pgSz w:w="11906" w:h="16838"/>
       <w:pgMar w:top="1440" w:right="1440" w:bottom="1440" w:left="1440" w:header="708" w:footer="708" w:gutter="0"/>
       <w:cols w:space="708"/>
@@ -649,6 +637,219 @@
     </w:sectPr>
   </w:body>
 </w:document>
+</file>
+
+<file path=word/endnotes.xml><?xml version="1.0" encoding="utf-8"?>
+<w:endnotes xmlns:wpc="http://schemas.microsoft.com/office/word/2010/wordprocessingCanvas" xmlns:cx="http://schemas.microsoft.com/office/drawing/2014/chartex" xmlns:cx1="http://schemas.microsoft.com/office/drawing/2015/9/8/chartex" xmlns:cx2="http://schemas.microsoft.com/office/drawing/2015/10/21/chartex" xmlns:cx3="http://schemas.microsoft.com/office/drawing/2016/5/9/chartex" xmlns:cx4="http://schemas.microsoft.com/office/drawing/2016/5/10/chartex" xmlns:cx5="http://schemas.microsoft.com/office/drawing/2016/5/11/chartex" xmlns:cx6="http://schemas.microsoft.com/office/drawing/2016/5/12/chartex" xmlns:cx7="http://schemas.microsoft.com/office/drawing/2016/5/13/chartex" xmlns:cx8="http://schemas.microsoft.com/office/drawing/2016/5/14/chartex" xmlns:mc="http://schemas.openxmlformats.org/markup-compatibility/2006" xmlns:aink="http://schemas.microsoft.com/office/drawing/2016/ink" xmlns:am3d="http://schemas.microsoft.com/office/drawing/2017/model3d" xmlns:o="urn:schemas-microsoft-com:office:office" xmlns:r="http://schemas.openxmlformats.org/officeDocument/2006/relationships" xmlns:m="http://schemas.openxmlformats.org/officeDocument/2006/math" xmlns:v="urn:schemas-microsoft-com:vml" xmlns:wp14="http://schemas.microsoft.com/office/word/2010/wordprocessingDrawing" xmlns:wp="http://schemas.openxmlformats.org/drawingml/2006/wordprocessingDrawing" xmlns:w10="urn:schemas-microsoft-com:office:word" xmlns:w="http://schemas.openxmlformats.org/wordprocessingml/2006/main" xmlns:w14="http://schemas.microsoft.com/office/word/2010/wordml" xmlns:w15="http://schemas.microsoft.com/office/word/2012/wordml" xmlns:w16cid="http://schemas.microsoft.com/office/word/2016/wordml/cid" xmlns:w16se="http://schemas.microsoft.com/office/word/2015/wordml/symex" xmlns:wpg="http://schemas.microsoft.com/office/word/2010/wordprocessingGroup" xmlns:wpi="http://schemas.microsoft.com/office/word/2010/wordprocessingInk" xmlns:wne="http://schemas.microsoft.com/office/word/2006/wordml" xmlns:wps="http://schemas.microsoft.com/office/word/2010/wordprocessingShape" mc:Ignorable="w14 w15 w16se w16cid wp14">
+  <w:endnote w:type="separator" w:id="-1">
+    <w:p>
+      <w:pPr>
+        <w:spacing w:after="0" w:line="240" w:lineRule="auto"/>
+      </w:pPr>
+      <w:r>
+        <w:separator/>
+      </w:r>
+    </w:p>
+  </w:endnote>
+  <w:endnote w:type="continuationSeparator" w:id="0">
+    <w:p>
+      <w:pPr>
+        <w:spacing w:after="0" w:line="240" w:lineRule="auto"/>
+      </w:pPr>
+      <w:r>
+        <w:continuationSeparator/>
+      </w:r>
+    </w:p>
+  </w:endnote>
+</w:endnotes>
+</file>
+
+<file path=word/footer1.xml><?xml version="1.0" encoding="utf-8"?>
+<w:ftr xmlns:wpc="http://schemas.microsoft.com/office/word/2010/wordprocessingCanvas" xmlns:cx="http://schemas.microsoft.com/office/drawing/2014/chartex" xmlns:cx1="http://schemas.microsoft.com/office/drawing/2015/9/8/chartex" xmlns:cx2="http://schemas.microsoft.com/office/drawing/2015/10/21/chartex" xmlns:cx3="http://schemas.microsoft.com/office/drawing/2016/5/9/chartex" xmlns:cx4="http://schemas.microsoft.com/office/drawing/2016/5/10/chartex" xmlns:cx5="http://schemas.microsoft.com/office/drawing/2016/5/11/chartex" xmlns:cx6="http://schemas.microsoft.com/office/drawing/2016/5/12/chartex" xmlns:cx7="http://schemas.microsoft.com/office/drawing/2016/5/13/chartex" xmlns:cx8="http://schemas.microsoft.com/office/drawing/2016/5/14/chartex" xmlns:mc="http://schemas.openxmlformats.org/markup-compatibility/2006" xmlns:aink="http://schemas.microsoft.com/office/drawing/2016/ink" xmlns:am3d="http://schemas.microsoft.com/office/drawing/2017/model3d" xmlns:o="urn:schemas-microsoft-com:office:office" xmlns:r="http://schemas.openxmlformats.org/officeDocument/2006/relationships" xmlns:m="http://schemas.openxmlformats.org/officeDocument/2006/math" xmlns:v="urn:schemas-microsoft-com:vml" xmlns:wp14="http://schemas.microsoft.com/office/word/2010/wordprocessingDrawing" xmlns:wp="http://schemas.openxmlformats.org/drawingml/2006/wordprocessingDrawing" xmlns:w10="urn:schemas-microsoft-com:office:word" xmlns:w="http://schemas.openxmlformats.org/wordprocessingml/2006/main" xmlns:w14="http://schemas.microsoft.com/office/word/2010/wordml" xmlns:w15="http://schemas.microsoft.com/office/word/2012/wordml" xmlns:w16cid="http://schemas.microsoft.com/office/word/2016/wordml/cid" xmlns:w16se="http://schemas.microsoft.com/office/word/2015/wordml/symex" xmlns:wpg="http://schemas.microsoft.com/office/word/2010/wordprocessingGroup" xmlns:wpi="http://schemas.microsoft.com/office/word/2010/wordprocessingInk" xmlns:wne="http://schemas.microsoft.com/office/word/2006/wordml" xmlns:wps="http://schemas.microsoft.com/office/word/2010/wordprocessingShape" mc:Ignorable="w14 w15 w16se w16cid wp14">
+  <w:p>
+    <w:pPr>
+      <w:pStyle w:val="Footer"/>
+    </w:pPr>
+  </w:p>
+</w:ftr>
+</file>
+
+<file path=word/footer2.xml><?xml version="1.0" encoding="utf-8"?>
+<w:ftr xmlns:wpc="http://schemas.microsoft.com/office/word/2010/wordprocessingCanvas" xmlns:cx="http://schemas.microsoft.com/office/drawing/2014/chartex" xmlns:cx1="http://schemas.microsoft.com/office/drawing/2015/9/8/chartex" xmlns:cx2="http://schemas.microsoft.com/office/drawing/2015/10/21/chartex" xmlns:cx3="http://schemas.microsoft.com/office/drawing/2016/5/9/chartex" xmlns:cx4="http://schemas.microsoft.com/office/drawing/2016/5/10/chartex" xmlns:cx5="http://schemas.microsoft.com/office/drawing/2016/5/11/chartex" xmlns:cx6="http://schemas.microsoft.com/office/drawing/2016/5/12/chartex" xmlns:cx7="http://schemas.microsoft.com/office/drawing/2016/5/13/chartex" xmlns:cx8="http://schemas.microsoft.com/office/drawing/2016/5/14/chartex" xmlns:mc="http://schemas.openxmlformats.org/markup-compatibility/2006" xmlns:aink="http://schemas.microsoft.com/office/drawing/2016/ink" xmlns:am3d="http://schemas.microsoft.com/office/drawing/2017/model3d" xmlns:o="urn:schemas-microsoft-com:office:office" xmlns:r="http://schemas.openxmlformats.org/officeDocument/2006/relationships" xmlns:m="http://schemas.openxmlformats.org/officeDocument/2006/math" xmlns:v="urn:schemas-microsoft-com:vml" xmlns:wp14="http://schemas.microsoft.com/office/word/2010/wordprocessingDrawing" xmlns:wp="http://schemas.openxmlformats.org/drawingml/2006/wordprocessingDrawing" xmlns:w10="urn:schemas-microsoft-com:office:word" xmlns:w="http://schemas.openxmlformats.org/wordprocessingml/2006/main" xmlns:w14="http://schemas.microsoft.com/office/word/2010/wordml" xmlns:w15="http://schemas.microsoft.com/office/word/2012/wordml" xmlns:w16cid="http://schemas.microsoft.com/office/word/2016/wordml/cid" xmlns:w16se="http://schemas.microsoft.com/office/word/2015/wordml/symex" xmlns:wpg="http://schemas.microsoft.com/office/word/2010/wordprocessingGroup" xmlns:wpi="http://schemas.microsoft.com/office/word/2010/wordprocessingInk" xmlns:wne="http://schemas.microsoft.com/office/word/2006/wordml" xmlns:wps="http://schemas.microsoft.com/office/word/2010/wordprocessingShape" mc:Ignorable="w14 w15 w16se w16cid wp14">
+  <w:p>
+    <w:pPr>
+      <w:pStyle w:val="Footer"/>
+    </w:pPr>
+  </w:p>
+</w:ftr>
+</file>
+
+<file path=word/footer3.xml><?xml version="1.0" encoding="utf-8"?>
+<w:ftr xmlns:wpc="http://schemas.microsoft.com/office/word/2010/wordprocessingCanvas" xmlns:cx="http://schemas.microsoft.com/office/drawing/2014/chartex" xmlns:cx1="http://schemas.microsoft.com/office/drawing/2015/9/8/chartex" xmlns:cx2="http://schemas.microsoft.com/office/drawing/2015/10/21/chartex" xmlns:cx3="http://schemas.microsoft.com/office/drawing/2016/5/9/chartex" xmlns:cx4="http://schemas.microsoft.com/office/drawing/2016/5/10/chartex" xmlns:cx5="http://schemas.microsoft.com/office/drawing/2016/5/11/chartex" xmlns:cx6="http://schemas.microsoft.com/office/drawing/2016/5/12/chartex" xmlns:cx7="http://schemas.microsoft.com/office/drawing/2016/5/13/chartex" xmlns:cx8="http://schemas.microsoft.com/office/drawing/2016/5/14/chartex" xmlns:mc="http://schemas.openxmlformats.org/markup-compatibility/2006" xmlns:aink="http://schemas.microsoft.com/office/drawing/2016/ink" xmlns:am3d="http://schemas.microsoft.com/office/drawing/2017/model3d" xmlns:o="urn:schemas-microsoft-com:office:office" xmlns:r="http://schemas.openxmlformats.org/officeDocument/2006/relationships" xmlns:m="http://schemas.openxmlformats.org/officeDocument/2006/math" xmlns:v="urn:schemas-microsoft-com:vml" xmlns:wp14="http://schemas.microsoft.com/office/word/2010/wordprocessingDrawing" xmlns:wp="http://schemas.openxmlformats.org/drawingml/2006/wordprocessingDrawing" xmlns:w10="urn:schemas-microsoft-com:office:word" xmlns:w="http://schemas.openxmlformats.org/wordprocessingml/2006/main" xmlns:w14="http://schemas.microsoft.com/office/word/2010/wordml" xmlns:w15="http://schemas.microsoft.com/office/word/2012/wordml" xmlns:w16cid="http://schemas.microsoft.com/office/word/2016/wordml/cid" xmlns:w16se="http://schemas.microsoft.com/office/word/2015/wordml/symex" xmlns:wpg="http://schemas.microsoft.com/office/word/2010/wordprocessingGroup" xmlns:wpi="http://schemas.microsoft.com/office/word/2010/wordprocessingInk" xmlns:wne="http://schemas.microsoft.com/office/word/2006/wordml" xmlns:wps="http://schemas.microsoft.com/office/word/2010/wordprocessingShape" mc:Ignorable="w14 w15 w16se w16cid wp14">
+  <w:p>
+    <w:pPr>
+      <w:pStyle w:val="Footer"/>
+    </w:pPr>
+  </w:p>
+</w:ftr>
+</file>
+
+<file path=word/footnotes.xml><?xml version="1.0" encoding="utf-8"?>
+<w:footnotes xmlns:wpc="http://schemas.microsoft.com/office/word/2010/wordprocessingCanvas" xmlns:cx="http://schemas.microsoft.com/office/drawing/2014/chartex" xmlns:cx1="http://schemas.microsoft.com/office/drawing/2015/9/8/chartex" xmlns:cx2="http://schemas.microsoft.com/office/drawing/2015/10/21/chartex" xmlns:cx3="http://schemas.microsoft.com/office/drawing/2016/5/9/chartex" xmlns:cx4="http://schemas.microsoft.com/office/drawing/2016/5/10/chartex" xmlns:cx5="http://schemas.microsoft.com/office/drawing/2016/5/11/chartex" xmlns:cx6="http://schemas.microsoft.com/office/drawing/2016/5/12/chartex" xmlns:cx7="http://schemas.microsoft.com/office/drawing/2016/5/13/chartex" xmlns:cx8="http://schemas.microsoft.com/office/drawing/2016/5/14/chartex" xmlns:mc="http://schemas.openxmlformats.org/markup-compatibility/2006" xmlns:aink="http://schemas.microsoft.com/office/drawing/2016/ink" xmlns:am3d="http://schemas.microsoft.com/office/drawing/2017/model3d" xmlns:o="urn:schemas-microsoft-com:office:office" xmlns:r="http://schemas.openxmlformats.org/officeDocument/2006/relationships" xmlns:m="http://schemas.openxmlformats.org/officeDocument/2006/math" xmlns:v="urn:schemas-microsoft-com:vml" xmlns:wp14="http://schemas.microsoft.com/office/word/2010/wordprocessingDrawing" xmlns:wp="http://schemas.openxmlformats.org/drawingml/2006/wordprocessingDrawing" xmlns:w10="urn:schemas-microsoft-com:office:word" xmlns:w="http://schemas.openxmlformats.org/wordprocessingml/2006/main" xmlns:w14="http://schemas.microsoft.com/office/word/2010/wordml" xmlns:w15="http://schemas.microsoft.com/office/word/2012/wordml" xmlns:w16cid="http://schemas.microsoft.com/office/word/2016/wordml/cid" xmlns:w16se="http://schemas.microsoft.com/office/word/2015/wordml/symex" xmlns:wpg="http://schemas.microsoft.com/office/word/2010/wordprocessingGroup" xmlns:wpi="http://schemas.microsoft.com/office/word/2010/wordprocessingInk" xmlns:wne="http://schemas.microsoft.com/office/word/2006/wordml" xmlns:wps="http://schemas.microsoft.com/office/word/2010/wordprocessingShape" mc:Ignorable="w14 w15 w16se w16cid wp14">
+  <w:footnote w:type="separator" w:id="-1">
+    <w:p>
+      <w:pPr>
+        <w:spacing w:after="0" w:line="240" w:lineRule="auto"/>
+      </w:pPr>
+      <w:r>
+        <w:separator/>
+      </w:r>
+    </w:p>
+  </w:footnote>
+  <w:footnote w:type="continuationSeparator" w:id="0">
+    <w:p>
+      <w:pPr>
+        <w:spacing w:after="0" w:line="240" w:lineRule="auto"/>
+      </w:pPr>
+      <w:r>
+        <w:continuationSeparator/>
+      </w:r>
+    </w:p>
+  </w:footnote>
+</w:footnotes>
+</file>
+
+<file path=word/header1.xml><?xml version="1.0" encoding="utf-8"?>
+<w:hdr xmlns:wpc="http://schemas.microsoft.com/office/word/2010/wordprocessingCanvas" xmlns:cx="http://schemas.microsoft.com/office/drawing/2014/chartex" xmlns:cx1="http://schemas.microsoft.com/office/drawing/2015/9/8/chartex" xmlns:cx2="http://schemas.microsoft.com/office/drawing/2015/10/21/chartex" xmlns:cx3="http://schemas.microsoft.com/office/drawing/2016/5/9/chartex" xmlns:cx4="http://schemas.microsoft.com/office/drawing/2016/5/10/chartex" xmlns:cx5="http://schemas.microsoft.com/office/drawing/2016/5/11/chartex" xmlns:cx6="http://schemas.microsoft.com/office/drawing/2016/5/12/chartex" xmlns:cx7="http://schemas.microsoft.com/office/drawing/2016/5/13/chartex" xmlns:cx8="http://schemas.microsoft.com/office/drawing/2016/5/14/chartex" xmlns:mc="http://schemas.openxmlformats.org/markup-compatibility/2006" xmlns:aink="http://schemas.microsoft.com/office/drawing/2016/ink" xmlns:am3d="http://schemas.microsoft.com/office/drawing/2017/model3d" xmlns:o="urn:schemas-microsoft-com:office:office" xmlns:r="http://schemas.openxmlformats.org/officeDocument/2006/relationships" xmlns:m="http://schemas.openxmlformats.org/officeDocument/2006/math" xmlns:v="urn:schemas-microsoft-com:vml" xmlns:wp14="http://schemas.microsoft.com/office/word/2010/wordprocessingDrawing" xmlns:wp="http://schemas.openxmlformats.org/drawingml/2006/wordprocessingDrawing" xmlns:w10="urn:schemas-microsoft-com:office:word" xmlns:w="http://schemas.openxmlformats.org/wordprocessingml/2006/main" xmlns:w14="http://schemas.microsoft.com/office/word/2010/wordml" xmlns:w15="http://schemas.microsoft.com/office/word/2012/wordml" xmlns:w16cid="http://schemas.microsoft.com/office/word/2016/wordml/cid" xmlns:w16se="http://schemas.microsoft.com/office/word/2015/wordml/symex" xmlns:wpg="http://schemas.microsoft.com/office/word/2010/wordprocessingGroup" xmlns:wpi="http://schemas.microsoft.com/office/word/2010/wordprocessingInk" xmlns:wne="http://schemas.microsoft.com/office/word/2006/wordml" xmlns:wps="http://schemas.microsoft.com/office/word/2010/wordprocessingShape" mc:Ignorable="w14 w15 w16se w16cid wp14">
+  <w:p>
+    <w:pPr>
+      <w:pStyle w:val="Header"/>
+    </w:pPr>
+  </w:p>
+</w:hdr>
+</file>
+
+<file path=word/header2.xml><?xml version="1.0" encoding="utf-8"?>
+<w:hdr xmlns:wpc="http://schemas.microsoft.com/office/word/2010/wordprocessingCanvas" xmlns:cx="http://schemas.microsoft.com/office/drawing/2014/chartex" xmlns:cx1="http://schemas.microsoft.com/office/drawing/2015/9/8/chartex" xmlns:cx2="http://schemas.microsoft.com/office/drawing/2015/10/21/chartex" xmlns:cx3="http://schemas.microsoft.com/office/drawing/2016/5/9/chartex" xmlns:cx4="http://schemas.microsoft.com/office/drawing/2016/5/10/chartex" xmlns:cx5="http://schemas.microsoft.com/office/drawing/2016/5/11/chartex" xmlns:cx6="http://schemas.microsoft.com/office/drawing/2016/5/12/chartex" xmlns:cx7="http://schemas.microsoft.com/office/drawing/2016/5/13/chartex" xmlns:cx8="http://schemas.microsoft.com/office/drawing/2016/5/14/chartex" xmlns:mc="http://schemas.openxmlformats.org/markup-compatibility/2006" xmlns:aink="http://schemas.microsoft.com/office/drawing/2016/ink" xmlns:am3d="http://schemas.microsoft.com/office/drawing/2017/model3d" xmlns:o="urn:schemas-microsoft-com:office:office" xmlns:r="http://schemas.openxmlformats.org/officeDocument/2006/relationships" xmlns:m="http://schemas.openxmlformats.org/officeDocument/2006/math" xmlns:v="urn:schemas-microsoft-com:vml" xmlns:wp14="http://schemas.microsoft.com/office/word/2010/wordprocessingDrawing" xmlns:wp="http://schemas.openxmlformats.org/drawingml/2006/wordprocessingDrawing" xmlns:w10="urn:schemas-microsoft-com:office:word" xmlns:w="http://schemas.openxmlformats.org/wordprocessingml/2006/main" xmlns:w14="http://schemas.microsoft.com/office/word/2010/wordml" xmlns:w15="http://schemas.microsoft.com/office/word/2012/wordml" xmlns:w16cid="http://schemas.microsoft.com/office/word/2016/wordml/cid" xmlns:w16se="http://schemas.microsoft.com/office/word/2015/wordml/symex" xmlns:wpg="http://schemas.microsoft.com/office/word/2010/wordprocessingGroup" xmlns:wpi="http://schemas.microsoft.com/office/word/2010/wordprocessingInk" xmlns:wne="http://schemas.microsoft.com/office/word/2006/wordml" xmlns:wps="http://schemas.microsoft.com/office/word/2010/wordprocessingShape" mc:Ignorable="w14 w15 w16se w16cid wp14">
+  <w:p>
+    <w:pPr>
+      <w:pStyle w:val="Header"/>
+      <w:jc w:val="right"/>
+      <w:rPr>
+        <w:lang w:val="en-US"/>
+      </w:rPr>
+    </w:pPr>
+    <w:proofErr w:type="spellStart"/>
+    <w:r>
+      <w:rPr>
+        <w:lang w:val="en-US"/>
+      </w:rPr>
+      <w:t>Haritha</w:t>
+    </w:r>
+    <w:proofErr w:type="spellEnd"/>
+    <w:r>
+      <w:rPr>
+        <w:lang w:val="en-US"/>
+      </w:rPr>
+      <w:t xml:space="preserve"> </w:t>
+    </w:r>
+    <w:proofErr w:type="spellStart"/>
+    <w:r>
+      <w:rPr>
+        <w:lang w:val="en-US"/>
+      </w:rPr>
+      <w:t>Murali</w:t>
+    </w:r>
+    <w:proofErr w:type="spellEnd"/>
+    <w:r>
+      <w:rPr>
+        <w:lang w:val="en-US"/>
+      </w:rPr>
+      <w:t xml:space="preserve"> (hm535)</w:t>
+    </w:r>
+  </w:p>
+  <w:p>
+    <w:pPr>
+      <w:pStyle w:val="Header"/>
+      <w:jc w:val="right"/>
+      <w:rPr>
+        <w:lang w:val="en-US"/>
+      </w:rPr>
+    </w:pPr>
+    <w:r>
+      <w:rPr>
+        <w:lang w:val="en-US"/>
+      </w:rPr>
+      <w:t>Ariana</w:t>
+    </w:r>
+    <w:r>
+      <w:rPr>
+        <w:lang w:val="en-US"/>
+      </w:rPr>
+      <w:t xml:space="preserve"> </w:t>
+    </w:r>
+    <w:r>
+      <w:rPr>
+        <w:lang w:val="en-US"/>
+      </w:rPr>
+      <w:t>Bruno</w:t>
+    </w:r>
+    <w:r>
+      <w:rPr>
+        <w:lang w:val="en-US"/>
+      </w:rPr>
+      <w:t xml:space="preserve"> (</w:t>
+    </w:r>
+    <w:r>
+      <w:rPr>
+        <w:lang w:val="en-US"/>
+      </w:rPr>
+      <w:t>amb633</w:t>
+    </w:r>
+    <w:r>
+      <w:rPr>
+        <w:lang w:val="en-US"/>
+      </w:rPr>
+      <w:t>)</w:t>
+    </w:r>
+  </w:p>
+  <w:p>
+    <w:pPr>
+      <w:pStyle w:val="Header"/>
+      <w:jc w:val="right"/>
+      <w:rPr>
+        <w:lang w:val="en-US"/>
+      </w:rPr>
+    </w:pPr>
+    <w:r>
+      <w:rPr>
+        <w:lang w:val="en-US"/>
+      </w:rPr>
+      <w:t>ECE 4960 – Programming Assignment #4: Compact SPICE for ODE Solution</w:t>
+    </w:r>
+    <w:bookmarkStart w:id="0" w:name="_GoBack"/>
+    <w:bookmarkEnd w:id="0"/>
+  </w:p>
+  <w:p>
+    <w:pPr>
+      <w:pStyle w:val="Header"/>
+      <w:jc w:val="right"/>
+      <w:rPr>
+        <w:lang w:val="en-US"/>
+      </w:rPr>
+    </w:pPr>
+  </w:p>
+</w:hdr>
+</file>
+
+<file path=word/header3.xml><?xml version="1.0" encoding="utf-8"?>
+<w:hdr xmlns:wpc="http://schemas.microsoft.com/office/word/2010/wordprocessingCanvas" xmlns:cx="http://schemas.microsoft.com/office/drawing/2014/chartex" xmlns:cx1="http://schemas.microsoft.com/office/drawing/2015/9/8/chartex" xmlns:cx2="http://schemas.microsoft.com/office/drawing/2015/10/21/chartex" xmlns:cx3="http://schemas.microsoft.com/office/drawing/2016/5/9/chartex" xmlns:cx4="http://schemas.microsoft.com/office/drawing/2016/5/10/chartex" xmlns:cx5="http://schemas.microsoft.com/office/drawing/2016/5/11/chartex" xmlns:cx6="http://schemas.microsoft.com/office/drawing/2016/5/12/chartex" xmlns:cx7="http://schemas.microsoft.com/office/drawing/2016/5/13/chartex" xmlns:cx8="http://schemas.microsoft.com/office/drawing/2016/5/14/chartex" xmlns:mc="http://schemas.openxmlformats.org/markup-compatibility/2006" xmlns:aink="http://schemas.microsoft.com/office/drawing/2016/ink" xmlns:am3d="http://schemas.microsoft.com/office/drawing/2017/model3d" xmlns:o="urn:schemas-microsoft-com:office:office" xmlns:r="http://schemas.openxmlformats.org/officeDocument/2006/relationships" xmlns:m="http://schemas.openxmlformats.org/officeDocument/2006/math" xmlns:v="urn:schemas-microsoft-com:vml" xmlns:wp14="http://schemas.microsoft.com/office/word/2010/wordprocessingDrawing" xmlns:wp="http://schemas.openxmlformats.org/drawingml/2006/wordprocessingDrawing" xmlns:w10="urn:schemas-microsoft-com:office:word" xmlns:w="http://schemas.openxmlformats.org/wordprocessingml/2006/main" xmlns:w14="http://schemas.microsoft.com/office/word/2010/wordml" xmlns:w15="http://schemas.microsoft.com/office/word/2012/wordml" xmlns:w16cid="http://schemas.microsoft.com/office/word/2016/wordml/cid" xmlns:w16se="http://schemas.microsoft.com/office/word/2015/wordml/symex" xmlns:wpg="http://schemas.microsoft.com/office/word/2010/wordprocessingGroup" xmlns:wpi="http://schemas.microsoft.com/office/word/2010/wordprocessingInk" xmlns:wne="http://schemas.microsoft.com/office/word/2006/wordml" xmlns:wps="http://schemas.microsoft.com/office/word/2010/wordprocessingShape" mc:Ignorable="w14 w15 w16se w16cid wp14">
+  <w:p>
+    <w:pPr>
+      <w:pStyle w:val="Header"/>
+    </w:pPr>
+  </w:p>
+</w:hdr>
 </file>
 
 <file path=word/numbering.xml><?xml version="1.0" encoding="utf-8"?>
@@ -1531,6 +1732,60 @@
       <w:contextualSpacing/>
     </w:pPr>
   </w:style>
+  <w:style w:type="paragraph" w:styleId="Header">
+    <w:name w:val="header"/>
+    <w:basedOn w:val="Normal"/>
+    <w:link w:val="HeaderChar"/>
+    <w:uiPriority w:val="99"/>
+    <w:unhideWhenUsed/>
+    <w:rsid w:val="003E776F"/>
+    <w:pPr>
+      <w:tabs>
+        <w:tab w:val="center" w:pos="4680"/>
+        <w:tab w:val="right" w:pos="9360"/>
+      </w:tabs>
+      <w:spacing w:after="0" w:line="240" w:lineRule="auto"/>
+    </w:pPr>
+  </w:style>
+  <w:style w:type="character" w:customStyle="1" w:styleId="HeaderChar">
+    <w:name w:val="Header Char"/>
+    <w:basedOn w:val="DefaultParagraphFont"/>
+    <w:link w:val="Header"/>
+    <w:uiPriority w:val="99"/>
+    <w:rsid w:val="003E776F"/>
+    <w:rPr>
+      <w:rFonts w:ascii="Garamond" w:hAnsi="Garamond" w:cstheme="majorBidi"/>
+      <w:sz w:val="24"/>
+      <w:lang w:val="en-GB"/>
+    </w:rPr>
+  </w:style>
+  <w:style w:type="paragraph" w:styleId="Footer">
+    <w:name w:val="footer"/>
+    <w:basedOn w:val="Normal"/>
+    <w:link w:val="FooterChar"/>
+    <w:uiPriority w:val="99"/>
+    <w:unhideWhenUsed/>
+    <w:rsid w:val="003E776F"/>
+    <w:pPr>
+      <w:tabs>
+        <w:tab w:val="center" w:pos="4680"/>
+        <w:tab w:val="right" w:pos="9360"/>
+      </w:tabs>
+      <w:spacing w:after="0" w:line="240" w:lineRule="auto"/>
+    </w:pPr>
+  </w:style>
+  <w:style w:type="character" w:customStyle="1" w:styleId="FooterChar">
+    <w:name w:val="Footer Char"/>
+    <w:basedOn w:val="DefaultParagraphFont"/>
+    <w:link w:val="Footer"/>
+    <w:uiPriority w:val="99"/>
+    <w:rsid w:val="003E776F"/>
+    <w:rPr>
+      <w:rFonts w:ascii="Garamond" w:hAnsi="Garamond" w:cstheme="majorBidi"/>
+      <w:sz w:val="24"/>
+      <w:lang w:val="en-GB"/>
+    </w:rPr>
+  </w:style>
 </w:styles>
 </file>
 

</xml_diff>